<commit_message>
first version not done
</commit_message>
<xml_diff>
--- a/StevenVenturaResume.docx
+++ b/StevenVenturaResume.docx
@@ -1,74 +1,602 @@
 
 <file path=word/document.xml><?xml version="1.0" encoding="utf-8"?>
-<w:document xmlns:wpc="http://schemas.microsoft.com/office/word/2010/wordprocessingCanvas" xmlns:cx="http://schemas.microsoft.com/office/drawing/2014/chartex" xmlns:cx1="http://schemas.microsoft.com/office/drawing/2015/9/8/chartex" xmlns:cx2="http://schemas.microsoft.com/office/drawing/2015/10/21/chartex" xmlns:cx3="http://schemas.microsoft.com/office/drawing/2016/5/9/chartex" xmlns:cx4="http://schemas.microsoft.com/office/drawing/2016/5/10/chartex" xmlns:cx5="http://schemas.microsoft.com/office/drawing/2016/5/11/chartex" xmlns:mc="http://schemas.openxmlformats.org/markup-compatibility/2006" xmlns:o="urn:schemas-microsoft-com:office:office" xmlns:r="http://schemas.openxmlformats.org/officeDocument/2006/relationships" xmlns:m="http://schemas.openxmlformats.org/officeDocument/2006/math" xmlns:v="urn:schemas-microsoft-com:vml" xmlns:wp14="http://schemas.microsoft.com/office/word/2010/wordprocessingDrawing" xmlns:wp="http://schemas.openxmlformats.org/drawingml/2006/wordprocessingDrawing" xmlns:w10="urn:schemas-microsoft-com:office:word" xmlns:w="http://schemas.openxmlformats.org/wordprocessingml/2006/main" xmlns:w14="http://schemas.microsoft.com/office/word/2010/wordml" xmlns:w15="http://schemas.microsoft.com/office/word/2012/wordml" xmlns:w16se="http://schemas.microsoft.com/office/word/2015/wordml/symex" xmlns:wpg="http://schemas.microsoft.com/office/word/2010/wordprocessingGroup" xmlns:wpi="http://schemas.microsoft.com/office/word/2010/wordprocessingInk" xmlns:wne="http://schemas.microsoft.com/office/word/2006/wordml" xmlns:wps="http://schemas.microsoft.com/office/word/2010/wordprocessingShape" mc:Ignorable="w14 w15 w16se wp14">
+<w:document xmlns:wpc="http://schemas.microsoft.com/office/word/2010/wordprocessingCanvas" xmlns:cx="http://schemas.microsoft.com/office/drawing/2014/chartex" xmlns:cx1="http://schemas.microsoft.com/office/drawing/2015/9/8/chartex" xmlns:cx2="http://schemas.microsoft.com/office/drawing/2015/10/21/chartex" xmlns:cx3="http://schemas.microsoft.com/office/drawing/2016/5/9/chartex" xmlns:cx4="http://schemas.microsoft.com/office/drawing/2016/5/10/chartex" xmlns:cx5="http://schemas.microsoft.com/office/drawing/2016/5/11/chartex" xmlns:cx6="http://schemas.microsoft.com/office/drawing/2016/5/12/chartex" xmlns:cx7="http://schemas.microsoft.com/office/drawing/2016/5/13/chartex" xmlns:cx8="http://schemas.microsoft.com/office/drawing/2016/5/14/chartex" xmlns:mc="http://schemas.openxmlformats.org/markup-compatibility/2006" xmlns:o="urn:schemas-microsoft-com:office:office" xmlns:r="http://schemas.openxmlformats.org/officeDocument/2006/relationships" xmlns:m="http://schemas.openxmlformats.org/officeDocument/2006/math" xmlns:v="urn:schemas-microsoft-com:vml" xmlns:wp14="http://schemas.microsoft.com/office/word/2010/wordprocessingDrawing" xmlns:wp="http://schemas.openxmlformats.org/drawingml/2006/wordprocessingDrawing" xmlns:w10="urn:schemas-microsoft-com:office:word" xmlns:w="http://schemas.openxmlformats.org/wordprocessingml/2006/main" xmlns:w14="http://schemas.microsoft.com/office/word/2010/wordml" xmlns:w15="http://schemas.microsoft.com/office/word/2012/wordml" xmlns:w16se="http://schemas.microsoft.com/office/word/2015/wordml/symex" xmlns:wpg="http://schemas.microsoft.com/office/word/2010/wordprocessingGroup" xmlns:wpi="http://schemas.microsoft.com/office/word/2010/wordprocessingInk" xmlns:wne="http://schemas.microsoft.com/office/word/2006/wordml" xmlns:wps="http://schemas.microsoft.com/office/word/2010/wordprocessingShape" mc:Ignorable="w14 w15 w16se wp14">
   <w:body>
     <w:p>
       <w:pPr>
         <w:rPr>
-          <w:sz w:val="60"/>
-          <w:szCs w:val="60"/>
-        </w:rPr>
-      </w:pPr>
-      <w:r>
-        <w:rPr>
-          <w:sz w:val="60"/>
-          <w:szCs w:val="60"/>
-        </w:rPr>
-        <w:t>RESUME</w:t>
-      </w:r>
-    </w:p>
-    <w:p>
-      <w:pPr>
-        <w:rPr>
-          <w:sz w:val="60"/>
-          <w:szCs w:val="60"/>
-        </w:rPr>
-      </w:pPr>
-      <w:r>
-        <w:rPr>
-          <w:sz w:val="60"/>
-          <w:szCs w:val="60"/>
-        </w:rPr>
-        <w:t>GOES</w:t>
-      </w:r>
-    </w:p>
-    <w:p>
-      <w:pPr>
-        <w:rPr>
-          <w:sz w:val="60"/>
-          <w:szCs w:val="60"/>
-        </w:rPr>
-      </w:pPr>
-      <w:r>
-        <w:rPr>
-          <w:sz w:val="60"/>
-          <w:szCs w:val="60"/>
-        </w:rPr>
-        <w:t>HERE</w:t>
-      </w:r>
-    </w:p>
-    <w:p>
-      <w:pPr>
-        <w:rPr>
-          <w:sz w:val="60"/>
-          <w:szCs w:val="60"/>
-        </w:rPr>
-      </w:pPr>
-      <w:r>
-        <w:rPr>
-          <w:sz w:val="60"/>
-          <w:szCs w:val="60"/>
-        </w:rPr>
-        <w:t>LOL</w:t>
-      </w:r>
-    </w:p>
-    <w:p>
-      <w:pPr>
-        <w:rPr>
-          <w:sz w:val="60"/>
-          <w:szCs w:val="60"/>
-        </w:rPr>
-      </w:pPr>
+          <w:rFonts w:ascii="Times New Roman" w:hAnsi="Times New Roman" w:cs="Times New Roman"/>
+          <w:sz w:val="36"/>
+          <w:szCs w:val="36"/>
+        </w:rPr>
+      </w:pPr>
+      <w:r>
+        <w:rPr>
+          <w:rFonts w:ascii="Times New Roman" w:hAnsi="Times New Roman" w:cs="Times New Roman"/>
+          <w:sz w:val="36"/>
+          <w:szCs w:val="36"/>
+        </w:rPr>
+        <w:t>Steven Ventura</w:t>
+      </w:r>
+      <w:r>
+        <w:rPr>
+          <w:rFonts w:ascii="Times New Roman" w:hAnsi="Times New Roman" w:cs="Times New Roman"/>
+          <w:sz w:val="36"/>
+          <w:szCs w:val="36"/>
+        </w:rPr>
+        <w:tab/>
+      </w:r>
+      <w:r>
+        <w:rPr>
+          <w:rFonts w:ascii="Times New Roman" w:hAnsi="Times New Roman" w:cs="Times New Roman"/>
+          <w:sz w:val="36"/>
+          <w:szCs w:val="36"/>
+        </w:rPr>
+        <w:tab/>
+      </w:r>
+      <w:r>
+        <w:rPr>
+          <w:rFonts w:ascii="Times New Roman" w:hAnsi="Times New Roman" w:cs="Times New Roman"/>
+          <w:sz w:val="36"/>
+          <w:szCs w:val="36"/>
+        </w:rPr>
+        <w:tab/>
+      </w:r>
+      <w:r>
+        <w:rPr>
+          <w:rFonts w:ascii="Times New Roman" w:hAnsi="Times New Roman" w:cs="Times New Roman"/>
+          <w:sz w:val="36"/>
+          <w:szCs w:val="36"/>
+        </w:rPr>
+        <w:tab/>
+      </w:r>
+      <w:hyperlink r:id="rId4" w:history="1">
+        <w:r>
+          <w:rPr>
+            <w:rStyle w:val="Hyperlink"/>
+            <w:rFonts w:ascii="Times New Roman" w:hAnsi="Times New Roman" w:cs="Times New Roman"/>
+            <w:sz w:val="36"/>
+            <w:szCs w:val="36"/>
+          </w:rPr>
+          <w:t>8StevenVentura@gmail.com</w:t>
+        </w:r>
+      </w:hyperlink>
+    </w:p>
+    <w:p>
+      <w:pPr>
+        <w:rPr>
+          <w:rFonts w:ascii="Times New Roman" w:hAnsi="Times New Roman" w:cs="Times New Roman"/>
+          <w:sz w:val="36"/>
+          <w:szCs w:val="36"/>
+        </w:rPr>
+      </w:pPr>
+      <w:r>
+        <w:rPr>
+          <w:rFonts w:ascii="Times New Roman" w:hAnsi="Times New Roman" w:cs="Times New Roman"/>
+          <w:b/>
+          <w:sz w:val="36"/>
+          <w:szCs w:val="36"/>
+        </w:rPr>
+        <w:t>Objective:</w:t>
+      </w:r>
+      <w:r>
+        <w:rPr>
+          <w:rFonts w:ascii="Times New Roman" w:hAnsi="Times New Roman" w:cs="Times New Roman"/>
+          <w:sz w:val="36"/>
+          <w:szCs w:val="36"/>
+        </w:rPr>
+        <w:t xml:space="preserve"> </w:t>
+      </w:r>
+      <w:r>
+        <w:rPr>
+          <w:rFonts w:ascii="Times New Roman" w:hAnsi="Times New Roman" w:cs="Times New Roman"/>
+          <w:sz w:val="36"/>
+          <w:szCs w:val="36"/>
+        </w:rPr>
+        <w:t>Seeking internship as Computer/Software Engineer</w:t>
+      </w:r>
+    </w:p>
+    <w:p>
+      <w:pPr>
+        <w:rPr>
+          <w:rFonts w:ascii="Times New Roman" w:hAnsi="Times New Roman" w:cs="Times New Roman"/>
+          <w:sz w:val="36"/>
+          <w:szCs w:val="36"/>
+        </w:rPr>
+      </w:pPr>
+      <w:r>
+        <w:rPr>
+          <w:rFonts w:ascii="Times New Roman" w:hAnsi="Times New Roman" w:cs="Times New Roman"/>
+          <w:b/>
+          <w:sz w:val="36"/>
+          <w:szCs w:val="36"/>
+        </w:rPr>
+        <w:t>Education</w:t>
+      </w:r>
+      <w:r>
+        <w:rPr>
+          <w:rFonts w:ascii="Times New Roman" w:hAnsi="Times New Roman" w:cs="Times New Roman"/>
+          <w:sz w:val="36"/>
+          <w:szCs w:val="36"/>
+        </w:rPr>
+        <w:t>: University of Houston</w:t>
+      </w:r>
+      <w:r>
+        <w:rPr>
+          <w:rFonts w:ascii="Times New Roman" w:hAnsi="Times New Roman" w:cs="Times New Roman"/>
+          <w:sz w:val="36"/>
+          <w:szCs w:val="36"/>
+        </w:rPr>
+        <w:t xml:space="preserve">, </w:t>
+      </w:r>
+      <w:r>
+        <w:rPr>
+          <w:rFonts w:ascii="Times New Roman" w:hAnsi="Times New Roman" w:cs="Times New Roman"/>
+          <w:sz w:val="36"/>
+          <w:szCs w:val="36"/>
+        </w:rPr>
+        <w:t xml:space="preserve">BS in </w:t>
+      </w:r>
+      <w:r>
+        <w:rPr>
+          <w:rFonts w:ascii="Times New Roman" w:hAnsi="Times New Roman" w:cs="Times New Roman"/>
+          <w:sz w:val="36"/>
+          <w:szCs w:val="36"/>
+        </w:rPr>
+        <w:t>Computer</w:t>
+      </w:r>
+      <w:r>
+        <w:rPr>
+          <w:rFonts w:ascii="Times New Roman" w:hAnsi="Times New Roman" w:cs="Times New Roman"/>
+          <w:sz w:val="36"/>
+          <w:szCs w:val="36"/>
+        </w:rPr>
+        <w:t xml:space="preserve"> </w:t>
+      </w:r>
+      <w:r>
+        <w:rPr>
+          <w:rFonts w:ascii="Times New Roman" w:hAnsi="Times New Roman" w:cs="Times New Roman"/>
+          <w:sz w:val="36"/>
+          <w:szCs w:val="36"/>
+        </w:rPr>
+        <w:t>E</w:t>
+      </w:r>
+      <w:r>
+        <w:rPr>
+          <w:rFonts w:ascii="Times New Roman" w:hAnsi="Times New Roman" w:cs="Times New Roman"/>
+          <w:sz w:val="36"/>
+          <w:szCs w:val="36"/>
+        </w:rPr>
+        <w:t>ngineering</w:t>
+      </w:r>
+    </w:p>
+    <w:p>
+      <w:pPr>
+        <w:rPr>
+          <w:rFonts w:ascii="Times New Roman" w:hAnsi="Times New Roman" w:cs="Times New Roman"/>
+          <w:sz w:val="36"/>
+          <w:szCs w:val="36"/>
+        </w:rPr>
+      </w:pPr>
+      <w:r>
+        <w:rPr>
+          <w:rFonts w:ascii="Times New Roman" w:hAnsi="Times New Roman" w:cs="Times New Roman"/>
+          <w:sz w:val="36"/>
+          <w:szCs w:val="36"/>
+        </w:rPr>
+        <w:tab/>
+      </w:r>
+      <w:r>
+        <w:rPr>
+          <w:rFonts w:ascii="Times New Roman" w:hAnsi="Times New Roman" w:cs="Times New Roman"/>
+          <w:sz w:val="36"/>
+          <w:szCs w:val="36"/>
+        </w:rPr>
+        <w:tab/>
+        <w:t xml:space="preserve">  </w:t>
+      </w:r>
+      <w:r>
+        <w:rPr>
+          <w:rFonts w:ascii="Times New Roman" w:hAnsi="Times New Roman" w:cs="Times New Roman"/>
+          <w:sz w:val="36"/>
+          <w:szCs w:val="36"/>
+        </w:rPr>
+        <w:t xml:space="preserve"> </w:t>
+      </w:r>
+      <w:r>
+        <w:rPr>
+          <w:rFonts w:ascii="Times New Roman" w:hAnsi="Times New Roman" w:cs="Times New Roman"/>
+          <w:sz w:val="36"/>
+          <w:szCs w:val="36"/>
+        </w:rPr>
+        <w:t xml:space="preserve"> Fall 2017, 3.2 GPA</w:t>
+      </w:r>
+    </w:p>
+    <w:p>
+      <w:pPr>
+        <w:rPr>
+          <w:rFonts w:ascii="Times New Roman" w:hAnsi="Times New Roman" w:cs="Times New Roman"/>
+          <w:sz w:val="36"/>
+          <w:szCs w:val="36"/>
+        </w:rPr>
+      </w:pPr>
+      <w:r>
+        <w:rPr>
+          <w:rFonts w:ascii="Times New Roman" w:hAnsi="Times New Roman" w:cs="Times New Roman"/>
+          <w:b/>
+          <w:sz w:val="36"/>
+          <w:szCs w:val="36"/>
+        </w:rPr>
+        <w:t>Academic</w:t>
+      </w:r>
+      <w:r>
+        <w:rPr>
+          <w:rFonts w:ascii="Times New Roman" w:hAnsi="Times New Roman" w:cs="Times New Roman"/>
+          <w:b/>
+          <w:sz w:val="36"/>
+          <w:szCs w:val="36"/>
+        </w:rPr>
+        <w:t xml:space="preserve"> accolades:</w:t>
+      </w:r>
+      <w:r>
+        <w:rPr>
+          <w:rFonts w:ascii="Times New Roman" w:hAnsi="Times New Roman" w:cs="Times New Roman"/>
+          <w:sz w:val="36"/>
+          <w:szCs w:val="36"/>
+        </w:rPr>
+        <w:t xml:space="preserve"> </w:t>
+      </w:r>
+    </w:p>
+    <w:p>
+      <w:pPr>
+        <w:rPr>
+          <w:rFonts w:ascii="Times New Roman" w:hAnsi="Times New Roman" w:cs="Times New Roman"/>
+          <w:sz w:val="36"/>
+          <w:szCs w:val="36"/>
+        </w:rPr>
+      </w:pPr>
+      <w:r>
+        <w:rPr>
+          <w:rFonts w:ascii="Times New Roman" w:hAnsi="Times New Roman" w:cs="Times New Roman"/>
+          <w:sz w:val="36"/>
+          <w:szCs w:val="36"/>
+        </w:rPr>
+        <w:t>2</w:t>
+      </w:r>
+      <w:r>
+        <w:rPr>
+          <w:rFonts w:ascii="Times New Roman" w:hAnsi="Times New Roman" w:cs="Times New Roman"/>
+          <w:sz w:val="36"/>
+          <w:szCs w:val="36"/>
+          <w:vertAlign w:val="superscript"/>
+        </w:rPr>
+        <w:t>nd</w:t>
+      </w:r>
+      <w:r>
+        <w:rPr>
+          <w:rFonts w:ascii="Times New Roman" w:hAnsi="Times New Roman" w:cs="Times New Roman"/>
+          <w:sz w:val="36"/>
+          <w:szCs w:val="36"/>
+        </w:rPr>
+        <w:t xml:space="preserve"> place in NASA </w:t>
+      </w:r>
+      <w:proofErr w:type="spellStart"/>
+      <w:r>
+        <w:rPr>
+          <w:rFonts w:ascii="Times New Roman" w:hAnsi="Times New Roman" w:cs="Times New Roman"/>
+          <w:sz w:val="36"/>
+          <w:szCs w:val="36"/>
+        </w:rPr>
+        <w:t>Swarmathon</w:t>
+      </w:r>
+      <w:proofErr w:type="spellEnd"/>
+      <w:r>
+        <w:rPr>
+          <w:rFonts w:ascii="Times New Roman" w:hAnsi="Times New Roman" w:cs="Times New Roman"/>
+          <w:sz w:val="36"/>
+          <w:szCs w:val="36"/>
+        </w:rPr>
+        <w:t xml:space="preserve"> </w:t>
+      </w:r>
+      <w:r>
+        <w:rPr>
+          <w:rFonts w:ascii="Times New Roman" w:hAnsi="Times New Roman" w:cs="Times New Roman"/>
+          <w:sz w:val="36"/>
+          <w:szCs w:val="36"/>
+        </w:rPr>
+        <w:t xml:space="preserve">Competition </w:t>
+      </w:r>
+      <w:r>
+        <w:rPr>
+          <w:rFonts w:ascii="Times New Roman" w:hAnsi="Times New Roman" w:cs="Times New Roman"/>
+          <w:sz w:val="36"/>
+          <w:szCs w:val="36"/>
+        </w:rPr>
+        <w:t>2017</w:t>
+      </w:r>
+      <w:r>
+        <w:rPr>
+          <w:rFonts w:ascii="Times New Roman" w:hAnsi="Times New Roman" w:cs="Times New Roman"/>
+          <w:sz w:val="36"/>
+          <w:szCs w:val="36"/>
+        </w:rPr>
+        <w:t xml:space="preserve"> ($3000 prize)</w:t>
+      </w:r>
+    </w:p>
+    <w:p>
+      <w:pPr>
+        <w:rPr>
+          <w:rFonts w:ascii="Times New Roman" w:hAnsi="Times New Roman" w:cs="Times New Roman"/>
+          <w:sz w:val="36"/>
+          <w:szCs w:val="36"/>
+        </w:rPr>
+      </w:pPr>
+      <w:r>
+        <w:rPr>
+          <w:rFonts w:ascii="Times New Roman" w:hAnsi="Times New Roman" w:cs="Times New Roman"/>
+          <w:sz w:val="36"/>
+          <w:szCs w:val="36"/>
+        </w:rPr>
+        <w:t>#1 project in Advanced Digital Design</w:t>
+      </w:r>
+      <w:r>
+        <w:rPr>
+          <w:rFonts w:ascii="Times New Roman" w:hAnsi="Times New Roman" w:cs="Times New Roman"/>
+          <w:sz w:val="36"/>
+          <w:szCs w:val="36"/>
+        </w:rPr>
+        <w:t xml:space="preserve"> (ECE 5440)</w:t>
+      </w:r>
+    </w:p>
+    <w:p>
+      <w:pPr>
+        <w:rPr>
+          <w:rFonts w:ascii="Times New Roman" w:hAnsi="Times New Roman" w:cs="Times New Roman"/>
+          <w:sz w:val="36"/>
+          <w:szCs w:val="36"/>
+        </w:rPr>
+      </w:pPr>
+      <w:r>
+        <w:rPr>
+          <w:rFonts w:ascii="Times New Roman" w:hAnsi="Times New Roman" w:cs="Times New Roman"/>
+          <w:sz w:val="36"/>
+          <w:szCs w:val="36"/>
+        </w:rPr>
+        <w:t>#1 project in Embedded Systems (ECE 4437)</w:t>
+      </w:r>
+    </w:p>
+    <w:p>
+      <w:pPr>
+        <w:rPr>
+          <w:rFonts w:ascii="Times New Roman" w:hAnsi="Times New Roman" w:cs="Times New Roman"/>
+          <w:sz w:val="36"/>
+          <w:szCs w:val="36"/>
+        </w:rPr>
+      </w:pPr>
+      <w:r>
+        <w:rPr>
+          <w:rFonts w:ascii="Times New Roman" w:hAnsi="Times New Roman" w:cs="Times New Roman"/>
+          <w:sz w:val="36"/>
+          <w:szCs w:val="36"/>
+        </w:rPr>
+        <w:t xml:space="preserve">#1 project in Intro to Engineering (ECE 1100) </w:t>
+      </w:r>
+    </w:p>
+    <w:p>
+      <w:pPr>
+        <w:rPr>
+          <w:rFonts w:ascii="Times New Roman" w:hAnsi="Times New Roman" w:cs="Times New Roman"/>
+          <w:sz w:val="36"/>
+          <w:szCs w:val="36"/>
+        </w:rPr>
+      </w:pPr>
+      <w:r>
+        <w:rPr>
+          <w:rFonts w:ascii="Times New Roman" w:hAnsi="Times New Roman" w:cs="Times New Roman"/>
+          <w:b/>
+          <w:sz w:val="36"/>
+          <w:szCs w:val="36"/>
+        </w:rPr>
+        <w:t>Extracurricular accolades:</w:t>
+      </w:r>
+    </w:p>
+    <w:p>
+      <w:pPr>
+        <w:rPr>
+          <w:rFonts w:ascii="Times New Roman" w:hAnsi="Times New Roman" w:cs="Times New Roman"/>
+          <w:sz w:val="36"/>
+          <w:szCs w:val="36"/>
+        </w:rPr>
+      </w:pPr>
+      <w:r>
+        <w:rPr>
+          <w:rFonts w:ascii="Times New Roman" w:hAnsi="Times New Roman" w:cs="Times New Roman"/>
+          <w:sz w:val="36"/>
+          <w:szCs w:val="36"/>
+        </w:rPr>
+        <w:t>Eagle Scout Rank, Boy Scouts of America 2012</w:t>
+      </w:r>
+    </w:p>
+    <w:p>
+      <w:pPr>
+        <w:rPr>
+          <w:rFonts w:ascii="Times New Roman" w:hAnsi="Times New Roman" w:cs="Times New Roman"/>
+          <w:sz w:val="36"/>
+          <w:szCs w:val="36"/>
+        </w:rPr>
+      </w:pPr>
+      <w:r>
+        <w:rPr>
+          <w:rFonts w:ascii="Times New Roman" w:hAnsi="Times New Roman" w:cs="Times New Roman"/>
+          <w:sz w:val="36"/>
+          <w:szCs w:val="36"/>
+        </w:rPr>
+        <w:t>6,000 unique downloads for my GUI applications</w:t>
+      </w:r>
+    </w:p>
+    <w:p>
+      <w:pPr>
+        <w:rPr>
+          <w:rFonts w:ascii="Times New Roman" w:hAnsi="Times New Roman" w:cs="Times New Roman"/>
+          <w:sz w:val="36"/>
+          <w:szCs w:val="36"/>
+        </w:rPr>
+      </w:pPr>
+      <w:r>
+        <w:rPr>
+          <w:rFonts w:ascii="Times New Roman" w:hAnsi="Times New Roman" w:cs="Times New Roman"/>
+          <w:sz w:val="36"/>
+          <w:szCs w:val="36"/>
+        </w:rPr>
+        <w:t xml:space="preserve">(Visit </w:t>
+      </w:r>
+      <w:r>
+        <w:rPr>
+          <w:rFonts w:ascii="Times New Roman" w:hAnsi="Times New Roman" w:cs="Times New Roman"/>
+          <w:sz w:val="36"/>
+          <w:szCs w:val="36"/>
+        </w:rPr>
+        <w:t>github.com/</w:t>
+      </w:r>
+      <w:proofErr w:type="spellStart"/>
+      <w:r>
+        <w:rPr>
+          <w:rFonts w:ascii="Times New Roman" w:hAnsi="Times New Roman" w:cs="Times New Roman"/>
+          <w:sz w:val="36"/>
+          <w:szCs w:val="36"/>
+        </w:rPr>
+        <w:t>StevenVentura</w:t>
+      </w:r>
+      <w:proofErr w:type="spellEnd"/>
+      <w:r>
+        <w:rPr>
+          <w:rFonts w:ascii="Times New Roman" w:hAnsi="Times New Roman" w:cs="Times New Roman"/>
+          <w:sz w:val="36"/>
+          <w:szCs w:val="36"/>
+        </w:rPr>
+        <w:t xml:space="preserve"> for code and YouTube videos</w:t>
+      </w:r>
+      <w:r>
+        <w:rPr>
+          <w:rFonts w:ascii="Times New Roman" w:hAnsi="Times New Roman" w:cs="Times New Roman"/>
+          <w:sz w:val="36"/>
+          <w:szCs w:val="36"/>
+        </w:rPr>
+        <w:t>)</w:t>
+      </w:r>
+    </w:p>
+    <w:p>
+      <w:pPr>
+        <w:rPr>
+          <w:rFonts w:ascii="Times New Roman" w:hAnsi="Times New Roman" w:cs="Times New Roman"/>
+          <w:sz w:val="36"/>
+          <w:szCs w:val="36"/>
+        </w:rPr>
+      </w:pPr>
+      <w:r>
+        <w:rPr>
+          <w:rFonts w:ascii="Times New Roman" w:hAnsi="Times New Roman" w:cs="Times New Roman"/>
+          <w:b/>
+          <w:sz w:val="36"/>
+          <w:szCs w:val="36"/>
+        </w:rPr>
+        <w:t>Skill set:</w:t>
+      </w:r>
+    </w:p>
+    <w:p>
+      <w:pPr>
+        <w:rPr>
+          <w:rFonts w:ascii="Times New Roman" w:hAnsi="Times New Roman" w:cs="Times New Roman"/>
+          <w:sz w:val="36"/>
+          <w:szCs w:val="36"/>
+        </w:rPr>
+      </w:pPr>
+      <w:r>
+        <w:rPr>
+          <w:rFonts w:ascii="Times New Roman" w:hAnsi="Times New Roman" w:cs="Times New Roman"/>
+          <w:sz w:val="36"/>
+          <w:szCs w:val="36"/>
+          <w:u w:val="single"/>
+        </w:rPr>
+        <w:t>Programming</w:t>
+      </w:r>
+      <w:r>
+        <w:rPr>
+          <w:rFonts w:ascii="Times New Roman" w:hAnsi="Times New Roman" w:cs="Times New Roman"/>
+          <w:sz w:val="36"/>
+          <w:szCs w:val="36"/>
+        </w:rPr>
+        <w:t>: (Frequent ones only) Java, C++, Lua, and Verilog</w:t>
+      </w:r>
+    </w:p>
+    <w:p>
+      <w:pPr>
+        <w:rPr>
+          <w:rFonts w:ascii="Times New Roman" w:hAnsi="Times New Roman" w:cs="Times New Roman"/>
+          <w:sz w:val="36"/>
+          <w:szCs w:val="36"/>
+        </w:rPr>
+      </w:pPr>
+      <w:r>
+        <w:rPr>
+          <w:rFonts w:ascii="Times New Roman" w:hAnsi="Times New Roman" w:cs="Times New Roman"/>
+          <w:sz w:val="36"/>
+          <w:szCs w:val="36"/>
+          <w:u w:val="single"/>
+        </w:rPr>
+        <w:t>Software:</w:t>
+      </w:r>
+      <w:r>
+        <w:rPr>
+          <w:rFonts w:ascii="Times New Roman" w:hAnsi="Times New Roman" w:cs="Times New Roman"/>
+          <w:b/>
+          <w:sz w:val="36"/>
+          <w:szCs w:val="36"/>
+        </w:rPr>
+        <w:t xml:space="preserve"> </w:t>
+      </w:r>
+      <w:r>
+        <w:rPr>
+          <w:rFonts w:ascii="Times New Roman" w:hAnsi="Times New Roman" w:cs="Times New Roman"/>
+          <w:sz w:val="36"/>
+          <w:szCs w:val="36"/>
+        </w:rPr>
+        <w:t>Self-taught appreciation of readable, efficient code</w:t>
+      </w:r>
+    </w:p>
+    <w:p>
+      <w:pPr>
+        <w:rPr>
+          <w:rFonts w:ascii="Times New Roman" w:hAnsi="Times New Roman" w:cs="Times New Roman"/>
+          <w:sz w:val="36"/>
+          <w:szCs w:val="36"/>
+        </w:rPr>
+      </w:pPr>
+      <w:r>
+        <w:rPr>
+          <w:rFonts w:ascii="Times New Roman" w:hAnsi="Times New Roman" w:cs="Times New Roman"/>
+          <w:sz w:val="36"/>
+          <w:szCs w:val="36"/>
+          <w:u w:val="single"/>
+        </w:rPr>
+        <w:t>Groupwork:</w:t>
+      </w:r>
+      <w:r>
+        <w:rPr>
+          <w:rFonts w:ascii="Times New Roman" w:hAnsi="Times New Roman" w:cs="Times New Roman"/>
+          <w:sz w:val="36"/>
+          <w:szCs w:val="36"/>
+        </w:rPr>
+        <w:t xml:space="preserve"> Brings people together, </w:t>
+      </w:r>
+      <w:r>
+        <w:rPr>
+          <w:rFonts w:ascii="Times New Roman" w:hAnsi="Times New Roman" w:cs="Times New Roman"/>
+          <w:sz w:val="36"/>
+          <w:szCs w:val="36"/>
+        </w:rPr>
+        <w:t>keeps others updated, and tends to do the heavy lifting alone</w:t>
+      </w:r>
       <w:bookmarkStart w:id="0" w:name="_GoBack"/>
       <w:bookmarkEnd w:id="0"/>
     </w:p>
@@ -205,6 +733,7 @@
     <w:lsdException w:name="HTML Sample" w:semiHidden="1" w:unhideWhenUsed="1"/>
     <w:lsdException w:name="HTML Typewriter" w:semiHidden="1" w:unhideWhenUsed="1"/>
     <w:lsdException w:name="HTML Variable" w:semiHidden="1" w:unhideWhenUsed="1"/>
+    <w:lsdException w:name="Normal Table" w:semiHidden="1" w:unhideWhenUsed="1"/>
     <w:lsdException w:name="annotation subject" w:semiHidden="1" w:unhideWhenUsed="1"/>
     <w:lsdException w:name="No List" w:semiHidden="1" w:unhideWhenUsed="1"/>
     <w:lsdException w:name="Outline List 1" w:semiHidden="1" w:unhideWhenUsed="1"/>
@@ -249,6 +778,7 @@
     <w:lsdException w:name="Table Professional" w:semiHidden="1" w:unhideWhenUsed="1"/>
     <w:lsdException w:name="Table Subtle 1" w:semiHidden="1" w:unhideWhenUsed="1"/>
     <w:lsdException w:name="Table Subtle 2" w:semiHidden="1" w:unhideWhenUsed="1"/>
+    <w:lsdException w:name="Table Web 1" w:semiHidden="1" w:unhideWhenUsed="1"/>
     <w:lsdException w:name="Table Web 2" w:semiHidden="1" w:unhideWhenUsed="1"/>
     <w:lsdException w:name="Table Web 3" w:semiHidden="1" w:unhideWhenUsed="1"/>
     <w:lsdException w:name="Balloon Text" w:semiHidden="1" w:unhideWhenUsed="1"/>
@@ -480,7 +1010,6 @@
   <w:style w:type="character" w:default="1" w:styleId="DefaultParagraphFont">
     <w:name w:val="Default Paragraph Font"/>
     <w:uiPriority w:val="1"/>
-    <w:semiHidden/>
     <w:unhideWhenUsed/>
   </w:style>
   <w:style w:type="table" w:default="1" w:styleId="TableNormal">
@@ -503,6 +1032,29 @@
     <w:uiPriority w:val="99"/>
     <w:semiHidden/>
     <w:unhideWhenUsed/>
+  </w:style>
+  <w:style w:type="character" w:styleId="Hyperlink">
+    <w:name w:val="Hyperlink"/>
+    <w:basedOn w:val="DefaultParagraphFont"/>
+    <w:uiPriority w:val="99"/>
+    <w:unhideWhenUsed/>
+    <w:rsid w:val="009F4BEB"/>
+    <w:rPr>
+      <w:color w:val="0563C1" w:themeColor="hyperlink"/>
+      <w:u w:val="single"/>
+    </w:rPr>
+  </w:style>
+  <w:style w:type="character" w:styleId="Mention">
+    <w:name w:val="Mention"/>
+    <w:basedOn w:val="DefaultParagraphFont"/>
+    <w:uiPriority w:val="99"/>
+    <w:semiHidden/>
+    <w:unhideWhenUsed/>
+    <w:rsid w:val="009F4BEB"/>
+    <w:rPr>
+      <w:color w:val="2B579A"/>
+      <w:shd w:val="clear" w:color="auto" w:fill="E6E6E6"/>
+    </w:rPr>
   </w:style>
 </w:styles>
 </file>

</xml_diff>